<commit_message>
Corrected LOG file name, and Password being hidden
git-svn-id: svn://127.0.0.1/customer/trunk@468 37afec09-bd54-7940-9fac-cf987e4a02e6
</commit_message>
<xml_diff>
--- a/tfl/Task 0109724 - FTP Solution 4210/Task 0109724 - TFL FTP Solution 4210.docx
+++ b/tfl/Task 0109724 - FTP Solution 4210/Task 0109724 - TFL FTP Solution 4210.docx
@@ -445,7 +445,24 @@
         </w:numPr>
       </w:pPr>
       <w:r>
-        <w:t>The password of the FTP site.</w:t>
+        <w:t>The password of the FTP site</w:t>
+      </w:r>
+      <w:r>
+        <w:t xml:space="preserve"> – please note</w:t>
+      </w:r>
+      <w:r>
+        <w:t>,</w:t>
+      </w:r>
+      <w:r>
+        <w:t xml:space="preserve"> the </w:t>
+      </w:r>
+      <w:r>
+        <w:t>input</w:t>
+      </w:r>
+      <w:bookmarkStart w:id="0" w:name="_GoBack"/>
+      <w:bookmarkEnd w:id="0"/>
+      <w:r>
+        <w:t xml:space="preserve"> is hidden so you will not see any feedback on the screen.</w:t>
       </w:r>
     </w:p>
     <w:p>
@@ -494,7 +511,13 @@
         <w:t xml:space="preserve"> (0109724</w:t>
       </w:r>
       <w:r>
-        <w:t xml:space="preserve">_install.sql) for any errors. </w:t>
+        <w:t>_install.</w:t>
+      </w:r>
+      <w:r>
+        <w:t>log</w:t>
+      </w:r>
+      <w:r>
+        <w:t xml:space="preserve">) for any errors. </w:t>
       </w:r>
     </w:p>
     <w:p/>
@@ -2514,8 +2537,6 @@
       <w:r>
         <w:t>You can them Monitor the Process by using “HIG2520 – Process Monitor”.</w:t>
       </w:r>
-      <w:bookmarkStart w:id="0" w:name="_GoBack"/>
-      <w:bookmarkEnd w:id="0"/>
     </w:p>
     <w:sectPr>
       <w:pgSz w:w="12240" w:h="15840"/>
@@ -3110,7 +3131,6 @@
   <w:style w:type="character" w:default="1" w:styleId="DefaultParagraphFont">
     <w:name w:val="Default Paragraph Font"/>
     <w:uiPriority w:val="1"/>
-    <w:semiHidden/>
     <w:unhideWhenUsed/>
   </w:style>
   <w:style w:type="table" w:default="1" w:styleId="TableNormal">
@@ -3468,7 +3488,6 @@
   <w:style w:type="character" w:default="1" w:styleId="DefaultParagraphFont">
     <w:name w:val="Default Paragraph Font"/>
     <w:uiPriority w:val="1"/>
-    <w:semiHidden/>
     <w:unhideWhenUsed/>
   </w:style>
   <w:style w:type="table" w:default="1" w:styleId="TableNormal">

</xml_diff>

<commit_message>
Task 0109724 - Removed "Submit as Process"
git-svn-id: svn://127.0.0.1/customer/trunk@480 37afec09-bd54-7940-9fac-cf987e4a02e6
</commit_message>
<xml_diff>
--- a/tfl/Task 0109724 - FTP Solution 4210/Task 0109724 - TFL FTP Solution 4210.docx
+++ b/tfl/Task 0109724 - FTP Solution 4210/Task 0109724 - TFL FTP Solution 4210.docx
@@ -459,8 +459,6 @@
       <w:r>
         <w:t>input</w:t>
       </w:r>
-      <w:bookmarkStart w:id="0" w:name="_GoBack"/>
-      <w:bookmarkEnd w:id="0"/>
       <w:r>
         <w:t xml:space="preserve"> is hidden so you will not see any feedback on the screen.</w:t>
       </w:r>
@@ -1872,25 +1870,52 @@
       </w:pPr>
       <w:r>
         <w:lastRenderedPageBreak/>
-        <w:t>Log Table</w:t>
-      </w:r>
-    </w:p>
-    <w:p>
-      <w:r>
-        <w:t xml:space="preserve">After the PL/SQL has been executed, you can check the results by querying the table XTFL_FTP_LOG – </w:t>
-      </w:r>
-    </w:p>
-    <w:p/>
-    <w:p>
+        <w:t>Customisation</w:t>
+      </w:r>
+      <w:r>
+        <w:t xml:space="preserve"> – Migrate as Process</w:t>
+      </w:r>
+    </w:p>
+    <w:p>
+      <w:r>
+        <w:t>It’s recommended that the Job created should be migrated into the Process Framework for ease of maintenance and monitoring.</w:t>
+      </w:r>
+    </w:p>
+    <w:p>
+      <w:r>
+        <w:t>Once the Patch SQL script has been installed, please follow these instructions to migrate the job to a Highways Process:</w:t>
+      </w:r>
+    </w:p>
+    <w:p>
+      <w:pPr>
+        <w:pStyle w:val="ListParagraph"/>
+        <w:numPr>
+          <w:ilvl w:val="0"/>
+          <w:numId w:val="4"/>
+        </w:numPr>
+      </w:pPr>
+      <w:r>
+        <w:t>Run “HIG2500 – Process Types” and press the “Migration Tool” button:</w:t>
+      </w:r>
+    </w:p>
+    <w:p>
+      <w:pPr>
+        <w:pStyle w:val="ListParagraph"/>
+      </w:pPr>
+    </w:p>
+    <w:p>
+      <w:pPr>
+        <w:pStyle w:val="ListParagraph"/>
+      </w:pPr>
       <w:r>
         <w:rPr>
           <w:noProof/>
         </w:rPr>
         <w:drawing>
-          <wp:inline distT="0" distB="0" distL="0" distR="0">
-            <wp:extent cx="5943600" cy="3555161"/>
-            <wp:effectExtent l="19050" t="0" r="0" b="0"/>
-            <wp:docPr id="11" name="Picture 22"/>
+          <wp:inline distT="0" distB="0" distL="0" distR="0" wp14:anchorId="1F45509A" wp14:editId="2FBAA090">
+            <wp:extent cx="5184779" cy="3160167"/>
+            <wp:effectExtent l="0" t="0" r="0" b="2540"/>
+            <wp:docPr id="2" name="Picture 2"/>
             <wp:cNvGraphicFramePr>
               <a:graphicFrameLocks xmlns:a="http://schemas.openxmlformats.org/drawingml/2006/main" noChangeAspect="1"/>
             </wp:cNvGraphicFramePr>
@@ -1898,33 +1923,23 @@
               <a:graphicData uri="http://schemas.openxmlformats.org/drawingml/2006/picture">
                 <pic:pic xmlns:pic="http://schemas.openxmlformats.org/drawingml/2006/picture">
                   <pic:nvPicPr>
-                    <pic:cNvPr id="0" name="Picture 22"/>
-                    <pic:cNvPicPr>
-                      <a:picLocks noChangeAspect="1" noChangeArrowheads="1"/>
-                    </pic:cNvPicPr>
+                    <pic:cNvPr id="0" name=""/>
+                    <pic:cNvPicPr/>
                   </pic:nvPicPr>
                   <pic:blipFill>
                     <a:blip r:embed="rId11"/>
-                    <a:srcRect/>
                     <a:stretch>
                       <a:fillRect/>
                     </a:stretch>
                   </pic:blipFill>
-                  <pic:spPr bwMode="auto">
+                  <pic:spPr>
                     <a:xfrm>
                       <a:off x="0" y="0"/>
-                      <a:ext cx="5943600" cy="3555161"/>
+                      <a:ext cx="5187143" cy="3161608"/>
                     </a:xfrm>
                     <a:prstGeom prst="rect">
                       <a:avLst/>
                     </a:prstGeom>
-                    <a:noFill/>
-                    <a:ln w="9525">
-                      <a:noFill/>
-                      <a:miter lim="800000"/>
-                      <a:headEnd/>
-                      <a:tailEnd/>
-                    </a:ln>
                   </pic:spPr>
                 </pic:pic>
               </a:graphicData>
@@ -1934,59 +1949,9 @@
       </w:r>
     </w:p>
     <w:p>
-      <w:r>
-        <w:t>This will provide a log of all files that have been copied and deleted from the FTP site.</w:t>
-      </w:r>
-    </w:p>
-    <w:p>
-      <w:r>
-        <w:t>The data will be prefixed with “</w:t>
-      </w:r>
-      <w:proofErr w:type="spellStart"/>
-      <w:r>
-        <w:t>get_inspection_</w:t>
-      </w:r>
-      <w:proofErr w:type="gramStart"/>
-      <w:r>
-        <w:t>files</w:t>
-      </w:r>
-      <w:proofErr w:type="spellEnd"/>
-      <w:r>
-        <w:t xml:space="preserve"> :</w:t>
-      </w:r>
-      <w:proofErr w:type="gramEnd"/>
-      <w:r>
-        <w:t xml:space="preserve"> “.</w:t>
-      </w:r>
-    </w:p>
-    <w:p/>
-    <w:p/>
-    <w:p>
-      <w:r>
-        <w:br w:type="page"/>
-      </w:r>
-    </w:p>
-    <w:p>
-      <w:pPr>
-        <w:pStyle w:val="Title"/>
-      </w:pPr>
-      <w:r>
-        <w:lastRenderedPageBreak/>
-        <w:t>Customisation</w:t>
-      </w:r>
-      <w:r>
-        <w:t xml:space="preserve"> – Migrate as Process</w:t>
-      </w:r>
-    </w:p>
-    <w:p>
-      <w:r>
-        <w:t>It’s recommended that the Job created should be migrated into the Process Framework for ease of maintenance and monitoring.</w:t>
-      </w:r>
-    </w:p>
-    <w:p>
-      <w:r>
-        <w:t>Once the Patch SQL script has been installed, please follow these instructions to migrate the job to a Highways Process:</w:t>
-      </w:r>
+      <w:pPr>
+        <w:pStyle w:val="ListParagraph"/>
+      </w:pPr>
     </w:p>
     <w:p>
       <w:pPr>
@@ -1997,7 +1962,7 @@
         </w:numPr>
       </w:pPr>
       <w:r>
-        <w:t>Run “HIG2500 – Process Types” and press the “Migration Tool” button:</w:t>
+        <w:t>Filter the “Candidate Scheduler Jobs for Migration” screen on %TMA% and execute the query:</w:t>
       </w:r>
     </w:p>
     <w:p>
@@ -2014,10 +1979,10 @@
           <w:noProof/>
         </w:rPr>
         <w:drawing>
-          <wp:inline distT="0" distB="0" distL="0" distR="0" wp14:anchorId="1F45509A" wp14:editId="2FBAA090">
-            <wp:extent cx="5184779" cy="3160167"/>
-            <wp:effectExtent l="0" t="0" r="0" b="2540"/>
-            <wp:docPr id="2" name="Picture 2"/>
+          <wp:inline distT="0" distB="0" distL="0" distR="0" wp14:anchorId="441F19E7" wp14:editId="78319213">
+            <wp:extent cx="5318150" cy="1085789"/>
+            <wp:effectExtent l="0" t="0" r="0" b="635"/>
+            <wp:docPr id="4" name="Picture 4"/>
             <wp:cNvGraphicFramePr>
               <a:graphicFrameLocks xmlns:a="http://schemas.openxmlformats.org/drawingml/2006/main" noChangeAspect="1"/>
             </wp:cNvGraphicFramePr>
@@ -2037,7 +2002,7 @@
                   <pic:spPr>
                     <a:xfrm>
                       <a:off x="0" y="0"/>
-                      <a:ext cx="5187143" cy="3161608"/>
+                      <a:ext cx="5314880" cy="1085121"/>
                     </a:xfrm>
                     <a:prstGeom prst="rect">
                       <a:avLst/>
@@ -2051,9 +2016,9 @@
       </w:r>
     </w:p>
     <w:p>
-      <w:pPr>
-        <w:pStyle w:val="ListParagraph"/>
-      </w:pPr>
+      <w:r>
+        <w:br w:type="page"/>
+      </w:r>
     </w:p>
     <w:p>
       <w:pPr>
@@ -2064,7 +2029,8 @@
         </w:numPr>
       </w:pPr>
       <w:r>
-        <w:t>Filter the “Candidate Scheduler Jobs for Migration” screen on %TMA% and execute the query:</w:t>
+        <w:lastRenderedPageBreak/>
+        <w:t>Select the “TMA_INSP_FTP” process, and click “OK”:</w:t>
       </w:r>
     </w:p>
     <w:p>
@@ -2081,10 +2047,10 @@
           <w:noProof/>
         </w:rPr>
         <w:drawing>
-          <wp:inline distT="0" distB="0" distL="0" distR="0" wp14:anchorId="441F19E7" wp14:editId="78319213">
-            <wp:extent cx="5318150" cy="1085789"/>
-            <wp:effectExtent l="0" t="0" r="0" b="635"/>
-            <wp:docPr id="4" name="Picture 4"/>
+          <wp:inline distT="0" distB="0" distL="0" distR="0" wp14:anchorId="2DF7A84F" wp14:editId="1100B88B">
+            <wp:extent cx="4828033" cy="2977287"/>
+            <wp:effectExtent l="0" t="0" r="0" b="0"/>
+            <wp:docPr id="6" name="Picture 6"/>
             <wp:cNvGraphicFramePr>
               <a:graphicFrameLocks xmlns:a="http://schemas.openxmlformats.org/drawingml/2006/main" noChangeAspect="1"/>
             </wp:cNvGraphicFramePr>
@@ -2104,7 +2070,7 @@
                   <pic:spPr>
                     <a:xfrm>
                       <a:off x="0" y="0"/>
-                      <a:ext cx="5314880" cy="1085121"/>
+                      <a:ext cx="4828433" cy="2977534"/>
                     </a:xfrm>
                     <a:prstGeom prst="rect">
                       <a:avLst/>
@@ -2118,9 +2084,9 @@
       </w:r>
     </w:p>
     <w:p>
-      <w:r>
-        <w:br w:type="page"/>
-      </w:r>
+      <w:pPr>
+        <w:ind w:left="360"/>
+      </w:pPr>
     </w:p>
     <w:p>
       <w:pPr>
@@ -2131,8 +2097,7 @@
         </w:numPr>
       </w:pPr>
       <w:r>
-        <w:lastRenderedPageBreak/>
-        <w:t>Select the “TMA_INSP_FTP” process, and click “OK”:</w:t>
+        <w:t>After the confirmation message, you will now see the TMA Inspection FTP job appear as a Process:</w:t>
       </w:r>
     </w:p>
     <w:p>
@@ -2149,10 +2114,10 @@
           <w:noProof/>
         </w:rPr>
         <w:drawing>
-          <wp:inline distT="0" distB="0" distL="0" distR="0" wp14:anchorId="2DF7A84F" wp14:editId="1100B88B">
-            <wp:extent cx="4828033" cy="2977287"/>
-            <wp:effectExtent l="0" t="0" r="0" b="0"/>
-            <wp:docPr id="6" name="Picture 6"/>
+          <wp:inline distT="0" distB="0" distL="0" distR="0" wp14:anchorId="7A5588FF" wp14:editId="3E7593E6">
+            <wp:extent cx="4967004" cy="3028493"/>
+            <wp:effectExtent l="0" t="0" r="5080" b="635"/>
+            <wp:docPr id="10" name="Picture 10"/>
             <wp:cNvGraphicFramePr>
               <a:graphicFrameLocks xmlns:a="http://schemas.openxmlformats.org/drawingml/2006/main" noChangeAspect="1"/>
             </wp:cNvGraphicFramePr>
@@ -2172,7 +2137,7 @@
                   <pic:spPr>
                     <a:xfrm>
                       <a:off x="0" y="0"/>
-                      <a:ext cx="4828433" cy="2977534"/>
+                      <a:ext cx="4971011" cy="3030936"/>
                     </a:xfrm>
                     <a:prstGeom prst="rect">
                       <a:avLst/>
@@ -2187,9 +2152,10 @@
     </w:p>
     <w:p>
       <w:pPr>
-        <w:ind w:left="360"/>
-      </w:pPr>
-    </w:p>
+        <w:pStyle w:val="ListParagraph"/>
+      </w:pPr>
+    </w:p>
+    <w:p/>
     <w:p>
       <w:pPr>
         <w:pStyle w:val="ListParagraph"/>
@@ -2199,27 +2165,23 @@
         </w:numPr>
       </w:pPr>
       <w:r>
-        <w:t>After the confirmation message, you will now see the TMA Inspection FTP job appear as a Process:</w:t>
-      </w:r>
-    </w:p>
-    <w:p>
-      <w:pPr>
-        <w:pStyle w:val="ListParagraph"/>
-      </w:pPr>
-    </w:p>
-    <w:p>
-      <w:pPr>
-        <w:pStyle w:val="ListParagraph"/>
+        <w:lastRenderedPageBreak/>
+        <w:t>Add a suitable Role to the Process:</w:t>
+      </w:r>
+    </w:p>
+    <w:p>
+      <w:pPr>
+        <w:ind w:left="360" w:firstLine="360"/>
       </w:pPr>
       <w:r>
         <w:rPr>
           <w:noProof/>
         </w:rPr>
         <w:drawing>
-          <wp:inline distT="0" distB="0" distL="0" distR="0" wp14:anchorId="7A5588FF" wp14:editId="3E7593E6">
-            <wp:extent cx="4967004" cy="3028493"/>
-            <wp:effectExtent l="0" t="0" r="5080" b="635"/>
-            <wp:docPr id="10" name="Picture 10"/>
+          <wp:inline distT="0" distB="0" distL="0" distR="0" wp14:anchorId="148665E5" wp14:editId="02FFBA04">
+            <wp:extent cx="3626916" cy="1594714"/>
+            <wp:effectExtent l="0" t="0" r="0" b="5715"/>
+            <wp:docPr id="12" name="Picture 12"/>
             <wp:cNvGraphicFramePr>
               <a:graphicFrameLocks xmlns:a="http://schemas.openxmlformats.org/drawingml/2006/main" noChangeAspect="1"/>
             </wp:cNvGraphicFramePr>
@@ -2239,70 +2201,6 @@
                   <pic:spPr>
                     <a:xfrm>
                       <a:off x="0" y="0"/>
-                      <a:ext cx="4971011" cy="3030936"/>
-                    </a:xfrm>
-                    <a:prstGeom prst="rect">
-                      <a:avLst/>
-                    </a:prstGeom>
-                  </pic:spPr>
-                </pic:pic>
-              </a:graphicData>
-            </a:graphic>
-          </wp:inline>
-        </w:drawing>
-      </w:r>
-    </w:p>
-    <w:p>
-      <w:pPr>
-        <w:pStyle w:val="ListParagraph"/>
-      </w:pPr>
-    </w:p>
-    <w:p/>
-    <w:p>
-      <w:pPr>
-        <w:pStyle w:val="ListParagraph"/>
-        <w:numPr>
-          <w:ilvl w:val="0"/>
-          <w:numId w:val="4"/>
-        </w:numPr>
-      </w:pPr>
-      <w:r>
-        <w:lastRenderedPageBreak/>
-        <w:t>Add a suitable Role to the Process:</w:t>
-      </w:r>
-    </w:p>
-    <w:p>
-      <w:pPr>
-        <w:ind w:left="360" w:firstLine="360"/>
-      </w:pPr>
-      <w:r>
-        <w:rPr>
-          <w:noProof/>
-        </w:rPr>
-        <w:drawing>
-          <wp:inline distT="0" distB="0" distL="0" distR="0" wp14:anchorId="287CEC23" wp14:editId="5B7BC7BD">
-            <wp:extent cx="3626916" cy="1594714"/>
-            <wp:effectExtent l="0" t="0" r="0" b="5715"/>
-            <wp:docPr id="12" name="Picture 12"/>
-            <wp:cNvGraphicFramePr>
-              <a:graphicFrameLocks xmlns:a="http://schemas.openxmlformats.org/drawingml/2006/main" noChangeAspect="1"/>
-            </wp:cNvGraphicFramePr>
-            <a:graphic xmlns:a="http://schemas.openxmlformats.org/drawingml/2006/main">
-              <a:graphicData uri="http://schemas.openxmlformats.org/drawingml/2006/picture">
-                <pic:pic xmlns:pic="http://schemas.openxmlformats.org/drawingml/2006/picture">
-                  <pic:nvPicPr>
-                    <pic:cNvPr id="0" name=""/>
-                    <pic:cNvPicPr/>
-                  </pic:nvPicPr>
-                  <pic:blipFill>
-                    <a:blip r:embed="rId16"/>
-                    <a:stretch>
-                      <a:fillRect/>
-                    </a:stretch>
-                  </pic:blipFill>
-                  <pic:spPr>
-                    <a:xfrm>
-                      <a:off x="0" y="0"/>
                       <a:ext cx="3629803" cy="1595983"/>
                     </a:xfrm>
                     <a:prstGeom prst="rect">
@@ -2315,216 +2213,8 @@
           </wp:inline>
         </w:drawing>
       </w:r>
-    </w:p>
-    <w:p>
-      <w:pPr>
-        <w:pStyle w:val="ListParagraph"/>
-        <w:numPr>
-          <w:ilvl w:val="0"/>
-          <w:numId w:val="4"/>
-        </w:numPr>
-      </w:pPr>
-      <w:r>
-        <w:t>Add / remove desired execution Frequencies:</w:t>
-      </w:r>
-    </w:p>
-    <w:p>
-      <w:pPr>
-        <w:pStyle w:val="ListParagraph"/>
-      </w:pPr>
-    </w:p>
-    <w:p>
-      <w:pPr>
-        <w:pStyle w:val="ListParagraph"/>
-      </w:pPr>
-      <w:r>
-        <w:rPr>
-          <w:noProof/>
-        </w:rPr>
-        <w:drawing>
-          <wp:inline distT="0" distB="0" distL="0" distR="0" wp14:anchorId="5804326D" wp14:editId="4C542A72">
-            <wp:extent cx="3628339" cy="2071296"/>
-            <wp:effectExtent l="0" t="0" r="0" b="5715"/>
-            <wp:docPr id="14" name="Picture 14"/>
-            <wp:cNvGraphicFramePr>
-              <a:graphicFrameLocks xmlns:a="http://schemas.openxmlformats.org/drawingml/2006/main" noChangeAspect="1"/>
-            </wp:cNvGraphicFramePr>
-            <a:graphic xmlns:a="http://schemas.openxmlformats.org/drawingml/2006/main">
-              <a:graphicData uri="http://schemas.openxmlformats.org/drawingml/2006/picture">
-                <pic:pic xmlns:pic="http://schemas.openxmlformats.org/drawingml/2006/picture">
-                  <pic:nvPicPr>
-                    <pic:cNvPr id="0" name=""/>
-                    <pic:cNvPicPr/>
-                  </pic:nvPicPr>
-                  <pic:blipFill>
-                    <a:blip r:embed="rId17"/>
-                    <a:stretch>
-                      <a:fillRect/>
-                    </a:stretch>
-                  </pic:blipFill>
-                  <pic:spPr>
-                    <a:xfrm>
-                      <a:off x="0" y="0"/>
-                      <a:ext cx="3630402" cy="2072474"/>
-                    </a:xfrm>
-                    <a:prstGeom prst="rect">
-                      <a:avLst/>
-                    </a:prstGeom>
-                  </pic:spPr>
-                </pic:pic>
-              </a:graphicData>
-            </a:graphic>
-          </wp:inline>
-        </w:drawing>
-      </w:r>
-    </w:p>
-    <w:p>
-      <w:pPr>
-        <w:pStyle w:val="ListParagraph"/>
-      </w:pPr>
-    </w:p>
-    <w:p>
-      <w:r>
-        <w:br w:type="page"/>
-      </w:r>
-    </w:p>
-    <w:p>
-      <w:pPr>
-        <w:pStyle w:val="ListParagraph"/>
-        <w:numPr>
-          <w:ilvl w:val="0"/>
-          <w:numId w:val="4"/>
-        </w:numPr>
-      </w:pPr>
-      <w:r>
-        <w:lastRenderedPageBreak/>
-        <w:t xml:space="preserve">You then need to </w:t>
-      </w:r>
-      <w:r>
-        <w:t>submit this Process Type using “HIG2510 – Submit a Process” module:</w:t>
-      </w:r>
-    </w:p>
-    <w:p>
-      <w:pPr>
-        <w:pStyle w:val="ListParagraph"/>
-      </w:pPr>
-    </w:p>
-    <w:p>
-      <w:pPr>
-        <w:pStyle w:val="ListParagraph"/>
-      </w:pPr>
-      <w:r>
-        <w:rPr>
-          <w:noProof/>
-        </w:rPr>
-        <w:drawing>
-          <wp:inline distT="0" distB="0" distL="0" distR="0" wp14:anchorId="2333B439" wp14:editId="1195BC7C">
-            <wp:extent cx="3811710" cy="2874873"/>
-            <wp:effectExtent l="0" t="0" r="0" b="1905"/>
-            <wp:docPr id="15" name="Picture 15"/>
-            <wp:cNvGraphicFramePr>
-              <a:graphicFrameLocks xmlns:a="http://schemas.openxmlformats.org/drawingml/2006/main" noChangeAspect="1"/>
-            </wp:cNvGraphicFramePr>
-            <a:graphic xmlns:a="http://schemas.openxmlformats.org/drawingml/2006/main">
-              <a:graphicData uri="http://schemas.openxmlformats.org/drawingml/2006/picture">
-                <pic:pic xmlns:pic="http://schemas.openxmlformats.org/drawingml/2006/picture">
-                  <pic:nvPicPr>
-                    <pic:cNvPr id="0" name=""/>
-                    <pic:cNvPicPr/>
-                  </pic:nvPicPr>
-                  <pic:blipFill>
-                    <a:blip r:embed="rId18"/>
-                    <a:stretch>
-                      <a:fillRect/>
-                    </a:stretch>
-                  </pic:blipFill>
-                  <pic:spPr>
-                    <a:xfrm>
-                      <a:off x="0" y="0"/>
-                      <a:ext cx="3814423" cy="2876919"/>
-                    </a:xfrm>
-                    <a:prstGeom prst="rect">
-                      <a:avLst/>
-                    </a:prstGeom>
-                  </pic:spPr>
-                </pic:pic>
-              </a:graphicData>
-            </a:graphic>
-          </wp:inline>
-        </w:drawing>
-      </w:r>
-    </w:p>
-    <w:p>
-      <w:pPr>
-        <w:pStyle w:val="ListParagraph"/>
-      </w:pPr>
-    </w:p>
-    <w:p>
-      <w:pPr>
-        <w:pStyle w:val="ListParagraph"/>
-        <w:numPr>
-          <w:ilvl w:val="0"/>
-          <w:numId w:val="4"/>
-        </w:numPr>
-      </w:pPr>
-      <w:r>
-        <w:t>Give the Process a sensible name, select the desired Frequency and submit the Process by clicking “Finish” button:</w:t>
-      </w:r>
-    </w:p>
-    <w:p>
-      <w:pPr>
-        <w:pStyle w:val="ListParagraph"/>
-      </w:pPr>
-    </w:p>
-    <w:p>
-      <w:pPr>
-        <w:pStyle w:val="ListParagraph"/>
-      </w:pPr>
-      <w:r>
-        <w:rPr>
-          <w:noProof/>
-        </w:rPr>
-        <w:drawing>
-          <wp:inline distT="0" distB="0" distL="0" distR="0" wp14:anchorId="01411446" wp14:editId="591FA85D">
-            <wp:extent cx="3489606" cy="2618841"/>
-            <wp:effectExtent l="0" t="0" r="0" b="0"/>
-            <wp:docPr id="16" name="Picture 16"/>
-            <wp:cNvGraphicFramePr>
-              <a:graphicFrameLocks xmlns:a="http://schemas.openxmlformats.org/drawingml/2006/main" noChangeAspect="1"/>
-            </wp:cNvGraphicFramePr>
-            <a:graphic xmlns:a="http://schemas.openxmlformats.org/drawingml/2006/main">
-              <a:graphicData uri="http://schemas.openxmlformats.org/drawingml/2006/picture">
-                <pic:pic xmlns:pic="http://schemas.openxmlformats.org/drawingml/2006/picture">
-                  <pic:nvPicPr>
-                    <pic:cNvPr id="0" name=""/>
-                    <pic:cNvPicPr/>
-                  </pic:nvPicPr>
-                  <pic:blipFill>
-                    <a:blip r:embed="rId19"/>
-                    <a:stretch>
-                      <a:fillRect/>
-                    </a:stretch>
-                  </pic:blipFill>
-                  <pic:spPr>
-                    <a:xfrm>
-                      <a:off x="0" y="0"/>
-                      <a:ext cx="3489223" cy="2618554"/>
-                    </a:xfrm>
-                    <a:prstGeom prst="rect">
-                      <a:avLst/>
-                    </a:prstGeom>
-                  </pic:spPr>
-                </pic:pic>
-              </a:graphicData>
-            </a:graphic>
-          </wp:inline>
-        </w:drawing>
-      </w:r>
-    </w:p>
-    <w:p>
-      <w:pPr>
-        <w:pStyle w:val="ListParagraph"/>
-      </w:pPr>
+      <w:bookmarkStart w:id="0" w:name="_GoBack"/>
+      <w:bookmarkEnd w:id="0"/>
     </w:p>
     <w:p>
       <w:pPr>
@@ -3131,6 +2821,7 @@
   <w:style w:type="character" w:default="1" w:styleId="DefaultParagraphFont">
     <w:name w:val="Default Paragraph Font"/>
     <w:uiPriority w:val="1"/>
+    <w:semiHidden/>
     <w:unhideWhenUsed/>
   </w:style>
   <w:style w:type="table" w:default="1" w:styleId="TableNormal">
@@ -3488,6 +3179,7 @@
   <w:style w:type="character" w:default="1" w:styleId="DefaultParagraphFont">
     <w:name w:val="Default Paragraph Font"/>
     <w:uiPriority w:val="1"/>
+    <w:semiHidden/>
     <w:unhideWhenUsed/>
   </w:style>
   <w:style w:type="table" w:default="1" w:styleId="TableNormal">

</xml_diff>